<commit_message>
The paper is published.
</commit_message>
<xml_diff>
--- a/draft/support_information(theoretic).docx
+++ b/draft/support_information(theoretic).docx
@@ -75,7 +75,14 @@
           <w:rFonts w:ascii="Times New Roman" w:hAnsi="Times New Roman" w:cs="Times New Roman"/>
           <w:lang w:val="en-US"/>
         </w:rPr>
-        <w:t>In this work, we empl</w:t>
+        <w:t>W</w:t>
+      </w:r>
+      <w:r>
+        <w:rPr>
+          <w:rFonts w:ascii="Times New Roman" w:hAnsi="Times New Roman" w:cs="Times New Roman"/>
+          <w:lang w:val="en-US"/>
+        </w:rPr>
+        <w:t>e empl</w:t>
       </w:r>
       <w:r>
         <w:rPr>
@@ -145,7 +152,21 @@
           <w:rFonts w:ascii="Times New Roman" w:hAnsi="Times New Roman" w:cs="Times New Roman"/>
           <w:lang w:val="en-US"/>
         </w:rPr>
-        <w:t xml:space="preserve"> with </w:t>
+        <w:t xml:space="preserve"> with</w:t>
+      </w:r>
+      <w:r>
+        <w:rPr>
+          <w:rFonts w:ascii="Times New Roman" w:hAnsi="Times New Roman" w:cs="Times New Roman"/>
+          <w:lang w:val="en-US"/>
+        </w:rPr>
+        <w:t xml:space="preserve"> spin</w:t>
+      </w:r>
+      <w:r>
+        <w:rPr>
+          <w:rFonts w:ascii="Times New Roman" w:hAnsi="Times New Roman" w:cs="Times New Roman"/>
+          <w:lang w:val="en-US"/>
+        </w:rPr>
+        <w:t xml:space="preserve"> </w:t>
       </w:r>
       <m:oMath>
         <m:r>
@@ -161,15 +182,130 @@
           <w:rFonts w:ascii="Times New Roman" w:hAnsi="Times New Roman" w:cs="Times New Roman"/>
           <w:lang w:val="en-US"/>
         </w:rPr>
-        <w:t xml:space="preserve"> symmetry to study the ground state magnetic properties for the </w:t>
+        <w:t xml:space="preserve"> symmetry to </w:t>
+      </w:r>
+      <w:r>
+        <w:rPr>
+          <w:rFonts w:ascii="Times New Roman" w:hAnsi="Times New Roman" w:cs="Times New Roman"/>
+          <w:lang w:val="en-US"/>
+        </w:rPr>
+        <w:t>investigate</w:t>
+      </w:r>
+      <w:r>
+        <w:rPr>
+          <w:rFonts w:ascii="Times New Roman" w:hAnsi="Times New Roman" w:cs="Times New Roman"/>
+          <w:lang w:val="en-US"/>
+        </w:rPr>
+        <w:t xml:space="preserve"> the ground state magnetic properties for the </w:t>
       </w:r>
       <m:oMath>
+        <m:sSub>
+          <m:sSubPr>
+            <m:ctrlPr>
+              <w:rPr>
+                <w:rFonts w:ascii="Cambria Math" w:hAnsi="Cambria Math" w:cs="Times New Roman"/>
+                <w:i/>
+                <w:lang w:val="en-US"/>
+              </w:rPr>
+            </m:ctrlPr>
+          </m:sSubPr>
+          <m:e>
+            <m:r>
+              <w:rPr>
+                <w:rFonts w:ascii="Cambria Math" w:hAnsi="Cambria Math" w:cs="Times New Roman"/>
+                <w:lang w:val="en-US"/>
+              </w:rPr>
+              <m:t>J</m:t>
+            </m:r>
+          </m:e>
+          <m:sub>
+            <m:r>
+              <w:rPr>
+                <w:rFonts w:ascii="Cambria Math" w:hAnsi="Cambria Math" w:cs="Times New Roman"/>
+                <w:lang w:val="en-US"/>
+              </w:rPr>
+              <m:t>1</m:t>
+            </m:r>
+          </m:sub>
+        </m:sSub>
         <m:r>
           <w:rPr>
             <w:rFonts w:ascii="Cambria Math" w:hAnsi="Cambria Math" w:cs="Times New Roman"/>
             <w:lang w:val="en-US"/>
           </w:rPr>
-          <m:t>J1-J2-J3-D</m:t>
+          <m:t>-</m:t>
+        </m:r>
+        <m:sSub>
+          <m:sSubPr>
+            <m:ctrlPr>
+              <w:rPr>
+                <w:rFonts w:ascii="Cambria Math" w:hAnsi="Cambria Math" w:cs="Times New Roman"/>
+                <w:i/>
+                <w:lang w:val="en-US"/>
+              </w:rPr>
+            </m:ctrlPr>
+          </m:sSubPr>
+          <m:e>
+            <m:r>
+              <w:rPr>
+                <w:rFonts w:ascii="Cambria Math" w:hAnsi="Cambria Math" w:cs="Times New Roman"/>
+                <w:lang w:val="en-US"/>
+              </w:rPr>
+              <m:t>J</m:t>
+            </m:r>
+          </m:e>
+          <m:sub>
+            <m:r>
+              <w:rPr>
+                <w:rFonts w:ascii="Cambria Math" w:hAnsi="Cambria Math" w:cs="Times New Roman"/>
+                <w:lang w:val="en-US"/>
+              </w:rPr>
+              <m:t>2</m:t>
+            </m:r>
+          </m:sub>
+        </m:sSub>
+        <m:r>
+          <w:rPr>
+            <w:rFonts w:ascii="Cambria Math" w:hAnsi="Cambria Math" w:cs="Times New Roman"/>
+            <w:lang w:val="en-US"/>
+          </w:rPr>
+          <m:t>-</m:t>
+        </m:r>
+        <m:sSub>
+          <m:sSubPr>
+            <m:ctrlPr>
+              <w:rPr>
+                <w:rFonts w:ascii="Cambria Math" w:hAnsi="Cambria Math" w:cs="Times New Roman"/>
+                <w:i/>
+                <w:lang w:val="en-US"/>
+              </w:rPr>
+            </m:ctrlPr>
+          </m:sSubPr>
+          <m:e>
+            <m:r>
+              <w:rPr>
+                <w:rFonts w:ascii="Cambria Math" w:hAnsi="Cambria Math" w:cs="Times New Roman"/>
+                <w:lang w:val="en-US"/>
+              </w:rPr>
+              <m:t>J</m:t>
+            </m:r>
+          </m:e>
+          <m:sub>
+            <m:r>
+              <w:rPr>
+                <w:rFonts w:ascii="Cambria Math" w:hAnsi="Cambria Math" w:cs="Times New Roman"/>
+                <w:lang w:val="en-US"/>
+              </w:rPr>
+              <m:t>3</m:t>
+            </m:r>
+          </m:sub>
+        </m:sSub>
+        <m:r>
+          <w:rPr>
+            <w:rFonts w:ascii="Cambria Math" w:hAnsi="Cambria Math" w:cs="Times New Roman"/>
+            <w:lang w:val="en-US"/>
+          </w:rPr>
+          <m:t>-D</m:t>
         </m:r>
       </m:oMath>
       <w:r>
@@ -184,7 +320,21 @@
           <w:rFonts w:ascii="Times New Roman" w:hAnsi="Times New Roman" w:cs="Times New Roman"/>
           <w:lang w:val="en-US"/>
         </w:rPr>
-        <w:t xml:space="preserve">on cylinders with open boundary condition (OBC) along the </w:t>
+        <w:t xml:space="preserve">on cylinders </w:t>
+      </w:r>
+      <w:r>
+        <w:rPr>
+          <w:rFonts w:ascii="Times New Roman" w:hAnsi="Times New Roman" w:cs="Times New Roman"/>
+          <w:lang w:val="en-US"/>
+        </w:rPr>
+        <w:t>which have</w:t>
+      </w:r>
+      <w:r>
+        <w:rPr>
+          <w:rFonts w:ascii="Times New Roman" w:hAnsi="Times New Roman" w:cs="Times New Roman"/>
+          <w:lang w:val="en-US"/>
+        </w:rPr>
+        <w:t xml:space="preserve"> open boundary condition (OBC) along the </w:t>
       </w:r>
       <m:oMath>
         <m:r>
@@ -244,7 +394,35 @@
           <w:rFonts w:ascii="Times New Roman" w:hAnsi="Times New Roman" w:cs="Times New Roman"/>
           <w:lang w:val="en-US"/>
         </w:rPr>
-        <w:t xml:space="preserve">1, we show the common geometry, XC-cylinder and YC-cylinder, in usual DMRG calculation of honeycomb lattices. Note both geometries have PBC along the </w:t>
+        <w:t xml:space="preserve">1, we show the </w:t>
+      </w:r>
+      <w:r>
+        <w:rPr>
+          <w:rFonts w:ascii="Times New Roman" w:hAnsi="Times New Roman" w:cs="Times New Roman"/>
+          <w:lang w:val="en-US"/>
+        </w:rPr>
+        <w:t xml:space="preserve">conventional </w:t>
+      </w:r>
+      <w:r>
+        <w:rPr>
+          <w:rFonts w:ascii="Times New Roman" w:hAnsi="Times New Roman" w:cs="Times New Roman"/>
+          <w:lang w:val="en-US"/>
+        </w:rPr>
+        <w:t xml:space="preserve">geometry, XC-cylinder and YC-cylinder, in usual DMRG calculation of honeycomb lattices. Note </w:t>
+      </w:r>
+      <w:r>
+        <w:rPr>
+          <w:rFonts w:ascii="Times New Roman" w:hAnsi="Times New Roman" w:cs="Times New Roman"/>
+          <w:lang w:val="en-US"/>
+        </w:rPr>
+        <w:t xml:space="preserve">that </w:t>
+      </w:r>
+      <w:r>
+        <w:rPr>
+          <w:rFonts w:ascii="Times New Roman" w:hAnsi="Times New Roman" w:cs="Times New Roman"/>
+          <w:lang w:val="en-US"/>
+        </w:rPr>
+        <w:t xml:space="preserve">both geometries have PBC along the </w:t>
       </w:r>
       <m:oMath>
         <m:r>
@@ -260,23 +438,7 @@
           <w:rFonts w:ascii="Times New Roman" w:hAnsi="Times New Roman" w:cs="Times New Roman"/>
           <w:lang w:val="en-US"/>
         </w:rPr>
-        <w:t>-d</w:t>
-      </w:r>
-      <w:proofErr w:type="spellStart"/>
-      <w:r>
-        <w:rPr>
-          <w:rFonts w:ascii="Times New Roman" w:hAnsi="Times New Roman" w:cs="Times New Roman"/>
-          <w:lang w:val="en-US"/>
-        </w:rPr>
-        <w:t>irection</w:t>
-      </w:r>
-      <w:proofErr w:type="spellEnd"/>
-      <w:r>
-        <w:rPr>
-          <w:rFonts w:ascii="Times New Roman" w:hAnsi="Times New Roman" w:cs="Times New Roman"/>
-          <w:lang w:val="en-US"/>
-        </w:rPr>
-        <w:t xml:space="preserve">. </w:t>
+        <w:t xml:space="preserve">-direction. </w:t>
       </w:r>
       <w:r>
         <w:rPr>
@@ -314,23 +476,7 @@
             <w:sz w:val="23"/>
             <w:szCs w:val="23"/>
           </w:rPr>
-          <m:t>ϵ~</m:t>
-        </m:r>
-        <m:r>
-          <w:rPr>
-            <w:rFonts w:ascii="Cambria Math" w:eastAsia="Times New Roman" w:hAnsi="Cambria Math" w:cs="Times New Roman"/>
-            <w:sz w:val="23"/>
-            <w:szCs w:val="23"/>
-          </w:rPr>
-          <m:t>5</m:t>
-        </m:r>
-        <m:r>
-          <w:rPr>
-            <w:rFonts w:ascii="Cambria Math" w:eastAsia="Times New Roman" w:hAnsi="Cambria Math" w:cs="Times New Roman"/>
-            <w:sz w:val="23"/>
-            <w:szCs w:val="23"/>
-          </w:rPr>
-          <m:t>×</m:t>
+          <m:t>ϵ~5×</m:t>
         </m:r>
         <m:sSup>
           <m:sSupPr>
@@ -655,26 +801,28 @@
           <w:szCs w:val="23"/>
           <w:lang w:val="en-US"/>
         </w:rPr>
-        <w:t>Here, w</w:t>
-      </w:r>
-      <w:r>
+        <w:t xml:space="preserve">Fig. S1 caption: </w:t>
+      </w:r>
+    </w:p>
+    <w:p>
+      <w:pPr>
         <w:rPr>
           <w:rFonts w:ascii="Times New Roman" w:eastAsia="Times New Roman" w:hAnsi="Times New Roman" w:cs="Times New Roman"/>
           <w:sz w:val="23"/>
           <w:szCs w:val="23"/>
           <w:lang w:val="en-US"/>
         </w:rPr>
-        <w:t>e</w:t>
-      </w:r>
-      <w:r>
+      </w:pPr>
+    </w:p>
+    <w:p>
+      <w:pPr>
         <w:rPr>
           <w:rFonts w:ascii="Times New Roman" w:eastAsia="Times New Roman" w:hAnsi="Times New Roman" w:cs="Times New Roman"/>
           <w:sz w:val="23"/>
           <w:szCs w:val="23"/>
           <w:lang w:val="en-US"/>
         </w:rPr>
-        <w:t xml:space="preserve"> give </w:t>
-      </w:r>
+      </w:pPr>
       <w:r>
         <w:rPr>
           <w:rFonts w:ascii="Times New Roman" w:eastAsia="Times New Roman" w:hAnsi="Times New Roman" w:cs="Times New Roman"/>
@@ -682,7 +830,7 @@
           <w:szCs w:val="23"/>
           <w:lang w:val="en-US"/>
         </w:rPr>
-        <w:t>the</w:t>
+        <w:t>Here, w</w:t>
       </w:r>
       <w:r>
         <w:rPr>
@@ -691,7 +839,7 @@
           <w:szCs w:val="23"/>
           <w:lang w:val="en-US"/>
         </w:rPr>
-        <w:t xml:space="preserve"> results of YC6-cylinder</w:t>
+        <w:t>e</w:t>
       </w:r>
       <w:r>
         <w:rPr>
@@ -700,7 +848,7 @@
           <w:szCs w:val="23"/>
           <w:lang w:val="en-US"/>
         </w:rPr>
-        <w:t xml:space="preserve">, as a </w:t>
+        <w:t xml:space="preserve"> give </w:t>
       </w:r>
       <w:r>
         <w:rPr>
@@ -709,7 +857,7 @@
           <w:szCs w:val="23"/>
           <w:lang w:val="en-US"/>
         </w:rPr>
-        <w:t>complement</w:t>
+        <w:t>the</w:t>
       </w:r>
       <w:r>
         <w:rPr>
@@ -718,7 +866,7 @@
           <w:szCs w:val="23"/>
           <w:lang w:val="en-US"/>
         </w:rPr>
-        <w:t xml:space="preserve"> of the results of </w:t>
+        <w:t xml:space="preserve"> results of YC6-cylinder</w:t>
       </w:r>
       <w:r>
         <w:rPr>
@@ -727,7 +875,7 @@
           <w:szCs w:val="23"/>
           <w:lang w:val="en-US"/>
         </w:rPr>
-        <w:t>XC6-cylinder</w:t>
+        <w:t xml:space="preserve"> </w:t>
       </w:r>
       <w:r>
         <w:rPr>
@@ -736,7 +884,79 @@
           <w:szCs w:val="23"/>
           <w:lang w:val="en-US"/>
         </w:rPr>
-        <w:t xml:space="preserve"> in main text.</w:t>
+        <w:t xml:space="preserve">as a </w:t>
+      </w:r>
+      <w:r>
+        <w:rPr>
+          <w:rFonts w:ascii="Times New Roman" w:eastAsia="Times New Roman" w:hAnsi="Times New Roman" w:cs="Times New Roman"/>
+          <w:sz w:val="23"/>
+          <w:szCs w:val="23"/>
+          <w:lang w:val="en-US"/>
+        </w:rPr>
+        <w:t>complement</w:t>
+      </w:r>
+      <w:r>
+        <w:rPr>
+          <w:rFonts w:ascii="Times New Roman" w:eastAsia="Times New Roman" w:hAnsi="Times New Roman" w:cs="Times New Roman"/>
+          <w:sz w:val="23"/>
+          <w:szCs w:val="23"/>
+          <w:lang w:val="en-US"/>
+        </w:rPr>
+        <w:t xml:space="preserve"> </w:t>
+      </w:r>
+      <w:r>
+        <w:rPr>
+          <w:rFonts w:ascii="Times New Roman" w:eastAsia="Times New Roman" w:hAnsi="Times New Roman" w:cs="Times New Roman"/>
+          <w:sz w:val="23"/>
+          <w:szCs w:val="23"/>
+          <w:lang w:val="en-US"/>
+        </w:rPr>
+        <w:t>to</w:t>
+      </w:r>
+      <w:r>
+        <w:rPr>
+          <w:rFonts w:ascii="Times New Roman" w:eastAsia="Times New Roman" w:hAnsi="Times New Roman" w:cs="Times New Roman"/>
+          <w:sz w:val="23"/>
+          <w:szCs w:val="23"/>
+          <w:lang w:val="en-US"/>
+        </w:rPr>
+        <w:t xml:space="preserve"> the results of </w:t>
+      </w:r>
+      <w:r>
+        <w:rPr>
+          <w:rFonts w:ascii="Times New Roman" w:eastAsia="Times New Roman" w:hAnsi="Times New Roman" w:cs="Times New Roman"/>
+          <w:sz w:val="23"/>
+          <w:szCs w:val="23"/>
+          <w:lang w:val="en-US"/>
+        </w:rPr>
+        <w:t>XC6-cylinder</w:t>
+      </w:r>
+      <w:r>
+        <w:rPr>
+          <w:rFonts w:ascii="Times New Roman" w:eastAsia="Times New Roman" w:hAnsi="Times New Roman" w:cs="Times New Roman"/>
+          <w:sz w:val="23"/>
+          <w:szCs w:val="23"/>
+          <w:lang w:val="en-US"/>
+        </w:rPr>
+        <w:t xml:space="preserve"> in </w:t>
+      </w:r>
+      <w:r>
+        <w:rPr>
+          <w:rFonts w:ascii="Times New Roman" w:eastAsia="Times New Roman" w:hAnsi="Times New Roman" w:cs="Times New Roman"/>
+          <w:sz w:val="23"/>
+          <w:szCs w:val="23"/>
+          <w:lang w:val="en-US"/>
+        </w:rPr>
+        <w:t xml:space="preserve">the </w:t>
+      </w:r>
+      <w:r>
+        <w:rPr>
+          <w:rFonts w:ascii="Times New Roman" w:eastAsia="Times New Roman" w:hAnsi="Times New Roman" w:cs="Times New Roman"/>
+          <w:sz w:val="23"/>
+          <w:szCs w:val="23"/>
+          <w:lang w:val="en-US"/>
+        </w:rPr>
+        <w:t>main text.</w:t>
       </w:r>
       <w:r>
         <w:rPr>
@@ -874,7 +1094,6 @@
         </w:rPr>
         <w:t xml:space="preserve">structure factor in Fig. S2 (b). The peak </w:t>
       </w:r>
-      <w:proofErr w:type="gramStart"/>
       <w:r>
         <w:rPr>
           <w:rFonts w:ascii="Times New Roman" w:eastAsia="Times New Roman" w:hAnsi="Times New Roman" w:cs="Times New Roman"/>
@@ -882,9 +1101,8 @@
           <w:szCs w:val="23"/>
           <w:lang w:val="en-US"/>
         </w:rPr>
-        <w:t>occur</w:t>
-      </w:r>
-      <w:proofErr w:type="gramEnd"/>
+        <w:t xml:space="preserve">occurring </w:t>
+      </w:r>
       <w:r>
         <w:rPr>
           <w:rFonts w:ascii="Times New Roman" w:eastAsia="Times New Roman" w:hAnsi="Times New Roman" w:cs="Times New Roman"/>
@@ -892,7 +1110,43 @@
           <w:szCs w:val="23"/>
           <w:lang w:val="en-US"/>
         </w:rPr>
-        <w:t xml:space="preserve"> at the M-point in the first Brillion zone, which also corroborate the zig-zag order. The peak at M-point gives the anti-ferromagnetic magnetization </w:t>
+        <w:t>at the M-point in the first Brillion zone corroborate</w:t>
+      </w:r>
+      <w:r>
+        <w:rPr>
+          <w:rFonts w:ascii="Times New Roman" w:eastAsia="Times New Roman" w:hAnsi="Times New Roman" w:cs="Times New Roman"/>
+          <w:sz w:val="23"/>
+          <w:szCs w:val="23"/>
+          <w:lang w:val="en-US"/>
+        </w:rPr>
+        <w:t>s</w:t>
+      </w:r>
+      <w:r>
+        <w:rPr>
+          <w:rFonts w:ascii="Times New Roman" w:eastAsia="Times New Roman" w:hAnsi="Times New Roman" w:cs="Times New Roman"/>
+          <w:sz w:val="23"/>
+          <w:szCs w:val="23"/>
+          <w:lang w:val="en-US"/>
+        </w:rPr>
+        <w:t xml:space="preserve"> the zig-zag order. </w:t>
+      </w:r>
+      <w:r>
+        <w:rPr>
+          <w:rFonts w:ascii="Times New Roman" w:eastAsia="Times New Roman" w:hAnsi="Times New Roman" w:cs="Times New Roman"/>
+          <w:sz w:val="23"/>
+          <w:szCs w:val="23"/>
+          <w:lang w:val="en-US"/>
+        </w:rPr>
+        <w:t>And it also</w:t>
+      </w:r>
+      <w:r>
+        <w:rPr>
+          <w:rFonts w:ascii="Times New Roman" w:eastAsia="Times New Roman" w:hAnsi="Times New Roman" w:cs="Times New Roman"/>
+          <w:sz w:val="23"/>
+          <w:szCs w:val="23"/>
+          <w:lang w:val="en-US"/>
+        </w:rPr>
+        <w:t xml:space="preserve"> gives the anti-ferromagnetic magnetization </w:t>
       </w:r>
       <m:oMath>
         <m:rad>
@@ -988,7 +1242,7 @@
           <w:szCs w:val="23"/>
           <w:lang w:val="en-US"/>
         </w:rPr>
-        <w:t xml:space="preserve">, also </w:t>
+        <w:t xml:space="preserve">, </w:t>
       </w:r>
       <w:r>
         <w:rPr>
@@ -997,7 +1251,7 @@
           <w:szCs w:val="23"/>
           <w:lang w:val="en-US"/>
         </w:rPr>
-        <w:t>coincide</w:t>
+        <w:t>coincid</w:t>
       </w:r>
       <w:r>
         <w:rPr>
@@ -1006,7 +1260,7 @@
           <w:szCs w:val="23"/>
           <w:lang w:val="en-US"/>
         </w:rPr>
-        <w:t>s</w:t>
+        <w:t>ing</w:t>
       </w:r>
       <w:r>
         <w:rPr>
@@ -1090,6 +1344,14 @@
           <w:lang w:val="en-US"/>
         </w:rPr>
       </w:pPr>
+      <w:r>
+        <w:rPr>
+          <w:rFonts w:ascii="Times New Roman" w:hAnsi="Times New Roman" w:cs="Times New Roman"/>
+          <w:lang w:val="en-US"/>
+        </w:rPr>
+        <w:lastRenderedPageBreak/>
+        <w:t>Fig. S2 caption:</w:t>
+      </w:r>
     </w:p>
     <w:p>
       <w:pPr>
@@ -2551,21 +2813,7 @@
         <w:rPr>
           <w:lang w:val="en-US"/>
         </w:rPr>
-        <w:t xml:space="preserve"> The </w:t>
-      </w:r>
-      <w:proofErr w:type="spellStart"/>
-      <w:r>
-        <w:rPr>
-          <w:lang w:val="en-US"/>
-        </w:rPr>
-        <w:t>prefactor</w:t>
-      </w:r>
-      <w:proofErr w:type="spellEnd"/>
-      <w:r>
-        <w:rPr>
-          <w:lang w:val="en-US"/>
-        </w:rPr>
-        <w:t xml:space="preserve"> in Eq. (</w:t>
+        <w:t xml:space="preserve"> The prefactor in Eq. (</w:t>
       </w:r>
       <w:r>
         <w:rPr>
@@ -3655,14 +3903,225 @@
           <w:rFonts w:ascii="Times New Roman" w:hAnsi="Times New Roman" w:cs="Times New Roman"/>
           <w:lang w:val="en-US"/>
         </w:rPr>
-        <w:t>We may skip this part</w:t>
-      </w:r>
-      <w:r>
-        <w:rPr>
-          <w:rFonts w:ascii="Times New Roman" w:hAnsi="Times New Roman" w:cs="Times New Roman"/>
-          <w:lang w:val="en-US"/>
-        </w:rPr>
-        <w:t>.</w:t>
+        <w:t xml:space="preserve">In the main text we chose the SIA </w:t>
+      </w:r>
+      <m:oMath>
+        <m:r>
+          <w:rPr>
+            <w:rFonts w:ascii="Cambria Math" w:hAnsi="Cambria Math" w:cs="Times New Roman"/>
+            <w:lang w:val="en-US"/>
+          </w:rPr>
+          <m:t>D=0.113</m:t>
+        </m:r>
+        <m:r>
+          <m:rPr>
+            <m:sty m:val="p"/>
+          </m:rPr>
+          <w:rPr>
+            <w:rFonts w:ascii="Cambria Math" w:hAnsi="Cambria Math" w:cs="Times New Roman"/>
+            <w:lang w:val="en-US"/>
+          </w:rPr>
+          <m:t>meV</m:t>
+        </m:r>
+      </m:oMath>
+      <w:r>
+        <w:rPr>
+          <w:rFonts w:ascii="Times New Roman" w:hAnsi="Times New Roman" w:cs="Times New Roman"/>
+          <w:iCs/>
+          <w:lang w:val="en-US"/>
+        </w:rPr>
+        <w:t xml:space="preserve"> which come</w:t>
+      </w:r>
+      <w:r>
+        <w:rPr>
+          <w:rFonts w:ascii="Times New Roman" w:hAnsi="Times New Roman" w:cs="Times New Roman"/>
+          <w:iCs/>
+          <w:lang w:val="en-US"/>
+        </w:rPr>
+        <w:t>s</w:t>
+      </w:r>
+      <w:r>
+        <w:rPr>
+          <w:rFonts w:ascii="Times New Roman" w:hAnsi="Times New Roman" w:cs="Times New Roman" w:hint="eastAsia"/>
+          <w:iCs/>
+          <w:lang w:val="en-US"/>
+        </w:rPr>
+        <w:t xml:space="preserve"> </w:t>
+      </w:r>
+      <w:r>
+        <w:rPr>
+          <w:rFonts w:ascii="Times New Roman" w:hAnsi="Times New Roman" w:cs="Times New Roman"/>
+          <w:iCs/>
+          <w:lang w:val="en-US"/>
+        </w:rPr>
+        <w:t xml:space="preserve">from the DFT calculation (cite 8). Different value </w:t>
+      </w:r>
+      <m:oMath>
+        <m:r>
+          <w:rPr>
+            <w:rFonts w:ascii="Cambria Math" w:hAnsi="Cambria Math" w:cs="Times New Roman"/>
+            <w:lang w:val="en-US"/>
+          </w:rPr>
+          <m:t>D≃1.1</m:t>
+        </m:r>
+        <m:r>
+          <m:rPr>
+            <m:sty m:val="p"/>
+          </m:rPr>
+          <w:rPr>
+            <w:rFonts w:ascii="Cambria Math" w:hAnsi="Cambria Math" w:cs="Times New Roman"/>
+            <w:lang w:val="en-US"/>
+          </w:rPr>
+          <m:t>meV</m:t>
+        </m:r>
+      </m:oMath>
+      <w:r>
+        <w:rPr>
+          <w:rFonts w:ascii="Times New Roman" w:hAnsi="Times New Roman" w:cs="Times New Roman"/>
+          <w:lang w:val="en-US"/>
+        </w:rPr>
+        <w:t xml:space="preserve"> is also suggested in previous </w:t>
+      </w:r>
+      <w:r>
+        <w:rPr>
+          <w:rFonts w:ascii="Times New Roman" w:hAnsi="Times New Roman" w:cs="Times New Roman"/>
+          <w:lang w:val="en-US"/>
+        </w:rPr>
+        <w:t xml:space="preserve">molecular-field theory analysis </w:t>
+      </w:r>
+      <w:r>
+        <w:rPr>
+          <w:rFonts w:ascii="Times New Roman" w:hAnsi="Times New Roman" w:cs="Times New Roman"/>
+          <w:lang w:val="en-US"/>
+        </w:rPr>
+        <w:lastRenderedPageBreak/>
+        <w:t>(cite 9). Here,</w:t>
+      </w:r>
+      <w:r>
+        <w:rPr>
+          <w:rFonts w:ascii="Times New Roman" w:hAnsi="Times New Roman" w:cs="Times New Roman"/>
+          <w:lang w:val="en-US"/>
+        </w:rPr>
+        <w:t xml:space="preserve"> we do a Monte Carlo simulation </w:t>
+      </w:r>
+      <w:r>
+        <w:rPr>
+          <w:rFonts w:ascii="Times New Roman" w:hAnsi="Times New Roman" w:cs="Times New Roman"/>
+          <w:lang w:val="en-US"/>
+        </w:rPr>
+        <w:t>with</w:t>
+      </w:r>
+      <w:r>
+        <w:rPr>
+          <w:rFonts w:ascii="Times New Roman" w:hAnsi="Times New Roman" w:cs="Times New Roman"/>
+          <w:lang w:val="en-US"/>
+        </w:rPr>
+        <w:t xml:space="preserve"> D = 0.3meV </w:t>
+      </w:r>
+      <w:r>
+        <w:rPr>
+          <w:rFonts w:ascii="Times New Roman" w:hAnsi="Times New Roman" w:cs="Times New Roman"/>
+          <w:lang w:val="en-US"/>
+        </w:rPr>
+        <w:t xml:space="preserve">to find the SIA dependence of the transition temperature. We show the stiffness data </w:t>
+      </w:r>
+      <w:r>
+        <w:rPr>
+          <w:rFonts w:ascii="Times New Roman" w:hAnsi="Times New Roman" w:cs="Times New Roman"/>
+          <w:lang w:val="en-US"/>
+        </w:rPr>
+        <w:t xml:space="preserve">in Figure S3. The extrapolated transition temperature is about </w:t>
+      </w:r>
+      <w:r>
+        <w:rPr>
+          <w:rFonts w:ascii="Times New Roman" w:hAnsi="Times New Roman" w:cs="Times New Roman"/>
+          <w:lang w:val="en-US"/>
+        </w:rPr>
+        <w:t>143.6</w:t>
+      </w:r>
+      <w:r>
+        <w:rPr>
+          <w:rFonts w:ascii="Times New Roman" w:hAnsi="Times New Roman" w:cs="Times New Roman"/>
+          <w:lang w:val="en-US"/>
+        </w:rPr>
+        <w:t xml:space="preserve">K, which is close to the transition temperature 141K at D=0.1meV. We thus conclude </w:t>
+      </w:r>
+      <w:r>
+        <w:rPr>
+          <w:rFonts w:ascii="Times New Roman" w:hAnsi="Times New Roman" w:cs="Times New Roman"/>
+          <w:lang w:val="en-US"/>
+        </w:rPr>
+        <w:t xml:space="preserve">that the transition temperature is not sensitive to </w:t>
+      </w:r>
+      <w:r>
+        <w:rPr>
+          <w:rFonts w:ascii="Times New Roman" w:hAnsi="Times New Roman" w:cs="Times New Roman"/>
+          <w:lang w:val="en-US"/>
+        </w:rPr>
+        <w:t xml:space="preserve">the value of </w:t>
+      </w:r>
+      <w:r>
+        <w:rPr>
+          <w:rFonts w:ascii="Times New Roman" w:hAnsi="Times New Roman" w:cs="Times New Roman"/>
+          <w:lang w:val="en-US"/>
+        </w:rPr>
+        <w:t>D.</w:t>
+      </w:r>
+    </w:p>
+    <w:p>
+      <w:pPr>
+        <w:rPr>
+          <w:rFonts w:ascii="Times New Roman" w:hAnsi="Times New Roman" w:cs="Times New Roman" w:hint="eastAsia"/>
+          <w:lang w:val="en-US"/>
+        </w:rPr>
+      </w:pPr>
+      <w:r>
+        <w:rPr>
+          <w:rFonts w:ascii="Times New Roman" w:hAnsi="Times New Roman" w:cs="Times New Roman"/>
+          <w:noProof/>
+          <w:lang w:val="en-US"/>
+        </w:rPr>
+        <w:drawing>
+          <wp:inline distT="0" distB="0" distL="0" distR="0" wp14:anchorId="0AA74509" wp14:editId="095B9C60">
+            <wp:extent cx="2712720" cy="2034540"/>
+            <wp:effectExtent l="0" t="0" r="5080" b="0"/>
+            <wp:docPr id="2" name="Picture 2"/>
+            <wp:cNvGraphicFramePr>
+              <a:graphicFrameLocks xmlns:a="http://schemas.openxmlformats.org/drawingml/2006/main" noChangeAspect="1"/>
+            </wp:cNvGraphicFramePr>
+            <a:graphic xmlns:a="http://schemas.openxmlformats.org/drawingml/2006/main">
+              <a:graphicData uri="http://schemas.openxmlformats.org/drawingml/2006/picture">
+                <pic:pic xmlns:pic="http://schemas.openxmlformats.org/drawingml/2006/picture">
+                  <pic:nvPicPr>
+                    <pic:cNvPr id="2" name="Picture 2"/>
+                    <pic:cNvPicPr/>
+                  </pic:nvPicPr>
+                  <pic:blipFill>
+                    <a:blip r:embed="rId7">
+                      <a:extLst>
+                        <a:ext uri="{28A0092B-C50C-407E-A947-70E740481C1C}">
+                          <a14:useLocalDpi xmlns:a14="http://schemas.microsoft.com/office/drawing/2010/main" val="0"/>
+                        </a:ext>
+                      </a:extLst>
+                    </a:blip>
+                    <a:stretch>
+                      <a:fillRect/>
+                    </a:stretch>
+                  </pic:blipFill>
+                  <pic:spPr>
+                    <a:xfrm>
+                      <a:off x="0" y="0"/>
+                      <a:ext cx="2712720" cy="2034540"/>
+                    </a:xfrm>
+                    <a:prstGeom prst="rect">
+                      <a:avLst/>
+                    </a:prstGeom>
+                  </pic:spPr>
+                </pic:pic>
+              </a:graphicData>
+            </a:graphic>
+          </wp:inline>
+        </w:drawing>
       </w:r>
     </w:p>
     <w:p>
@@ -3721,7 +4180,6 @@
           <w:rFonts w:ascii="Times New Roman" w:hAnsi="Times New Roman" w:cs="Times New Roman"/>
           <w:lang w:val="en-US"/>
         </w:rPr>
-        <w:lastRenderedPageBreak/>
         <w:t xml:space="preserve">Metropolis, N.; Rosenbluth, A. W.; Rosenbluth, M. N.; Teller, A. H.; Teller, E. Equation of State Calculations by Fast Computing Machines. J. Chem. Phys. 1953, 21, 1087-1092. </w:t>
       </w:r>
     </w:p>
@@ -3786,7 +4244,7 @@
         <w:rPr>
           <w:rFonts w:ascii="Times New Roman" w:eastAsia="Times New Roman" w:hAnsi="Times New Roman" w:cs="Times New Roman"/>
         </w:rPr>
-        <w:t xml:space="preserve">D’Onorio De Meo, M.; Oh, S. K. Wolff Algorithm and Anisotropic Continuous-Spin Mod- els: An Application to the Spin–van Der Waals Model. </w:t>
+        <w:t xml:space="preserve">D’Onorio De Meo, M.; Oh, S. K. Wolff Algorithm and Anisotropic Continuous-Spin Models: An Application to the Spin–van Der Waals Model. </w:t>
       </w:r>
       <w:r>
         <w:rPr>
@@ -3829,60 +4287,12 @@
           <w:lang w:val="en-US"/>
         </w:rPr>
       </w:pPr>
-      <w:proofErr w:type="spellStart"/>
-      <w:r>
-        <w:rPr>
-          <w:rFonts w:ascii="Times New Roman" w:hAnsi="Times New Roman" w:cs="Times New Roman"/>
-          <w:lang w:val="en-US"/>
-        </w:rPr>
-        <w:t>Daivd</w:t>
-      </w:r>
-      <w:proofErr w:type="spellEnd"/>
-      <w:r>
-        <w:rPr>
-          <w:rFonts w:ascii="Times New Roman" w:hAnsi="Times New Roman" w:cs="Times New Roman"/>
-          <w:lang w:val="en-US"/>
-        </w:rPr>
-        <w:t xml:space="preserve"> R. Nelson and J. M. </w:t>
-      </w:r>
-      <w:proofErr w:type="spellStart"/>
-      <w:r>
-        <w:rPr>
-          <w:rFonts w:ascii="Times New Roman" w:hAnsi="Times New Roman" w:cs="Times New Roman"/>
-          <w:lang w:val="en-US"/>
-        </w:rPr>
-        <w:t>Kosterlitz</w:t>
-      </w:r>
-      <w:proofErr w:type="spellEnd"/>
-      <w:r>
-        <w:rPr>
-          <w:rFonts w:ascii="Times New Roman" w:hAnsi="Times New Roman" w:cs="Times New Roman"/>
-          <w:lang w:val="en-US"/>
-        </w:rPr>
-        <w:t xml:space="preserve">, </w:t>
-      </w:r>
-      <w:r>
-        <w:rPr>
-          <w:rFonts w:ascii="Times New Roman" w:hAnsi="Times New Roman" w:cs="Times New Roman"/>
-          <w:lang w:val="en-US"/>
-        </w:rPr>
-        <w:t xml:space="preserve">Universal Jump in the Superfluid Density of Two-Dimensional </w:t>
-      </w:r>
-      <w:proofErr w:type="spellStart"/>
-      <w:r>
-        <w:rPr>
-          <w:rFonts w:ascii="Times New Roman" w:hAnsi="Times New Roman" w:cs="Times New Roman"/>
-          <w:lang w:val="en-US"/>
-        </w:rPr>
-        <w:t>Superfluids</w:t>
-      </w:r>
-      <w:proofErr w:type="spellEnd"/>
-      <w:r>
-        <w:rPr>
-          <w:rFonts w:ascii="Times New Roman" w:hAnsi="Times New Roman" w:cs="Times New Roman"/>
-          <w:lang w:val="en-US"/>
-        </w:rPr>
-        <w:t xml:space="preserve">, </w:t>
+      <w:r>
+        <w:rPr>
+          <w:rFonts w:ascii="Times New Roman" w:hAnsi="Times New Roman" w:cs="Times New Roman"/>
+          <w:lang w:val="en-US"/>
+        </w:rPr>
+        <w:t xml:space="preserve">Daivd R. Nelson and J. M. Kosterlitz, Universal Jump in the Superfluid Density of Two-Dimensional Superfluids, </w:t>
       </w:r>
       <w:r>
         <w:rPr>
@@ -3918,23 +4328,7 @@
           <w:rFonts w:ascii="Times New Roman" w:hAnsi="Times New Roman" w:cs="Times New Roman"/>
           <w:lang w:val="en-US"/>
         </w:rPr>
-        <w:t xml:space="preserve">H. Weber, P. </w:t>
-      </w:r>
-      <w:proofErr w:type="spellStart"/>
-      <w:r>
-        <w:rPr>
-          <w:rFonts w:ascii="Times New Roman" w:hAnsi="Times New Roman" w:cs="Times New Roman"/>
-          <w:lang w:val="en-US"/>
-        </w:rPr>
-        <w:t>Minnhagen</w:t>
-      </w:r>
-      <w:proofErr w:type="spellEnd"/>
-      <w:r>
-        <w:rPr>
-          <w:rFonts w:ascii="Times New Roman" w:hAnsi="Times New Roman" w:cs="Times New Roman"/>
-          <w:lang w:val="en-US"/>
-        </w:rPr>
-        <w:t xml:space="preserve">, </w:t>
+        <w:t xml:space="preserve">H. Weber, P. Minnhagen, </w:t>
       </w:r>
       <w:r>
         <w:rPr>
@@ -3981,17 +4375,7 @@
           <w:shd w:val="clear" w:color="auto" w:fill="FFFFFF"/>
           <w:lang w:val="en-US"/>
         </w:rPr>
-        <w:t xml:space="preserve"> </w:t>
-      </w:r>
-      <w:r>
-        <w:rPr>
-          <w:rFonts w:ascii="Times New Roman" w:eastAsia="Times New Roman" w:hAnsi="Times New Roman" w:cs="Times New Roman"/>
-          <w:sz w:val="22"/>
-          <w:szCs w:val="22"/>
-          <w:shd w:val="clear" w:color="auto" w:fill="FFFFFF"/>
-          <w:lang w:val="en-US"/>
-        </w:rPr>
-        <w:t>renormalization groups,</w:t>
+        <w:t xml:space="preserve"> renormalization groups,</w:t>
       </w:r>
       <w:r>
         <w:rPr>
@@ -4116,6 +4500,47 @@
           <w:lang w:val="en-US"/>
         </w:rPr>
       </w:pPr>
+      <w:r>
+        <w:rPr>
+          <w:rFonts w:ascii="Times New Roman" w:hAnsi="Times New Roman" w:cs="Times New Roman"/>
+          <w:lang w:val="en-US"/>
+        </w:rPr>
+        <w:t>Magnetic anisotropy and Magnetic Ordering of Transition-Metal Phosphorus Trisulfides, Tae Yun Kim and Cheol-Hwan Park, Nano Letter 2021, 21, 10114-10121</w:t>
+      </w:r>
+    </w:p>
+    <w:p>
+      <w:pPr>
+        <w:pStyle w:val="ListParagraph"/>
+        <w:numPr>
+          <w:ilvl w:val="0"/>
+          <w:numId w:val="2"/>
+        </w:numPr>
+        <w:rPr>
+          <w:rFonts w:ascii="Times New Roman" w:hAnsi="Times New Roman" w:cs="Times New Roman"/>
+          <w:lang w:val="en-US"/>
+        </w:rPr>
+      </w:pPr>
+      <w:r>
+        <w:rPr>
+          <w:rFonts w:ascii="Times New Roman" w:hAnsi="Times New Roman" w:cs="Times New Roman"/>
+          <w:lang w:val="en-US"/>
+        </w:rPr>
+        <w:t xml:space="preserve">Magnetism in the layered transition-metal </w:t>
+      </w:r>
+      <w:r>
+        <w:rPr>
+          <w:rFonts w:ascii="Times New Roman" w:hAnsi="Times New Roman" w:cs="Times New Roman"/>
+          <w:lang w:val="en-US"/>
+        </w:rPr>
+        <w:t>thiophosphate</w:t>
+      </w:r>
+      <w:r>
+        <w:rPr>
+          <w:rFonts w:ascii="Times New Roman" w:hAnsi="Times New Roman" w:cs="Times New Roman"/>
+          <w:lang w:val="en-US"/>
+        </w:rPr>
+        <w:t>s MPS3 (…), P.A. Joy and S. Vasudevan, PRB 1992</w:t>
+      </w:r>
     </w:p>
     <w:sectPr>
       <w:pgSz w:w="12240" w:h="15840"/>

</xml_diff>